<commit_message>
Fix change for nir and practice
</commit_message>
<xml_diff>
--- a/nir/Task.docx
+++ b/nir/Task.docx
@@ -764,41 +764,45 @@
       </w:r>
       <w:r>
         <w:rPr>
-          <w:sz w:val="28"/>
-          <w:szCs w:val="28"/>
           <w:u w:val="single"/>
         </w:rPr>
         <w:t>Сокуренко</w:t>
       </w:r>
+      <w:r>
+        <w:rPr>
+          <w:color w:val="000000"/>
+          <w:u w:val="single"/>
+        </w:rPr>
+        <w:t xml:space="preserve"> Юрий Андреевич, к.т.н., </w:t>
+      </w:r>
+      <w:proofErr w:type="spellStart"/>
+      <w:r>
+        <w:rPr>
+          <w:color w:val="000000"/>
+          <w:u w:val="single"/>
+        </w:rPr>
+        <w:t>доц</w:t>
+      </w:r>
+      <w:proofErr w:type="spellEnd"/>
       <w:r>
         <w:rPr>
           <w:color w:val="000000"/>
           <w:sz w:val="26"/>
           <w:szCs w:val="26"/>
           <w:u w:val="single"/>
-        </w:rPr>
-        <w:t xml:space="preserve"> Юрий Андреевич, к.т.н., </w:t>
-      </w:r>
-      <w:proofErr w:type="spellStart"/>
+          <w:lang w:val="ru-BY"/>
+        </w:rPr>
+        <w:t>___________________</w:t>
+      </w:r>
       <w:r>
         <w:rPr>
           <w:color w:val="000000"/>
           <w:sz w:val="26"/>
           <w:szCs w:val="26"/>
           <w:u w:val="single"/>
-        </w:rPr>
-        <w:t>доц</w:t>
-      </w:r>
-      <w:proofErr w:type="spellEnd"/>
-      <w:r>
-        <w:rPr>
-          <w:color w:val="000000"/>
-          <w:sz w:val="26"/>
-          <w:szCs w:val="26"/>
-          <w:u w:val="single"/>
-          <w:lang w:val="ru-BY"/>
-        </w:rPr>
-        <w:t>___________________</w:t>
+          <w:lang w:val="ru-BY"/>
+        </w:rPr>
+        <w:t>__</w:t>
       </w:r>
       <w:r>
         <w:rPr>
@@ -849,8 +853,6 @@
         </w:rPr>
         <w:t>(ФИО, ученое звание, место работы, должность)</w:t>
       </w:r>
-      <w:bookmarkStart w:id="0" w:name="_GoBack"/>
-      <w:bookmarkEnd w:id="0"/>
     </w:p>
     <w:p>
       <w:pPr>
@@ -915,7 +917,7 @@
         </w:rPr>
         <w:t xml:space="preserve">: </w:t>
       </w:r>
-      <w:bookmarkStart w:id="1" w:name="_Hlk502745292"/>
+      <w:bookmarkStart w:id="0" w:name="_Hlk502745292"/>
       <w:r>
         <w:rPr>
           <w:u w:val="single"/>
@@ -937,7 +939,7 @@
         </w:rPr>
         <w:t>react.js</w:t>
       </w:r>
-      <w:bookmarkEnd w:id="1"/>
+      <w:bookmarkEnd w:id="0"/>
     </w:p>
     <w:p>
       <w:pPr>
@@ -1193,35 +1195,169 @@
         <w:spacing w:line="23" w:lineRule="atLeast"/>
         <w:jc w:val="both"/>
         <w:rPr>
-          <w:color w:val="FF0000"/>
-          <w:u w:val="single"/>
-        </w:rPr>
-      </w:pPr>
-      <w:r>
-        <w:rPr>
           <w:color w:val="000000" w:themeColor="text1"/>
-        </w:rPr>
-        <w:t>________________________________________________________________________________</w:t>
-      </w:r>
-      <w:r>
-        <w:rPr>
-          <w:color w:val="FF0000"/>
-          <w:u w:val="single"/>
+          <w:lang w:val="ru-BY"/>
+        </w:rPr>
+      </w:pPr>
+      <w:r>
+        <w:rPr>
+          <w:color w:val="000000" w:themeColor="text1"/>
+          <w:u w:val="single"/>
+          <w:lang w:val="ru-BY"/>
+        </w:rPr>
+        <w:t>1.</w:t>
+      </w:r>
+      <w:r>
+        <w:rPr>
+          <w:color w:val="000000" w:themeColor="text1"/>
+          <w:u w:val="single"/>
+          <w:lang w:val="ru-BY"/>
         </w:rPr>
         <w:t xml:space="preserve"> </w:t>
       </w:r>
+      <w:r>
+        <w:rPr>
+          <w:color w:val="000000" w:themeColor="text1"/>
+          <w:u w:val="single"/>
+          <w:lang w:val="ru-BY"/>
+        </w:rPr>
+        <w:t xml:space="preserve"> </w:t>
+      </w:r>
+      <w:r>
+        <w:rPr>
+          <w:color w:val="000000" w:themeColor="text1"/>
+          <w:u w:val="single"/>
+          <w:lang w:val="ru-BY"/>
+        </w:rPr>
+        <w:t xml:space="preserve"> </w:t>
+      </w:r>
+      <w:r>
+        <w:rPr>
+          <w:color w:val="000000" w:themeColor="text1"/>
+          <w:u w:val="single"/>
+        </w:rPr>
+        <w:t>Технологии создания динамических веб-приложений</w:t>
+      </w:r>
+      <w:r>
+        <w:rPr>
+          <w:color w:val="000000" w:themeColor="text1"/>
+          <w:u w:val="single"/>
+          <w:lang w:val="ru-BY"/>
+        </w:rPr>
+        <w:t xml:space="preserve"> </w:t>
+      </w:r>
+      <w:r>
+        <w:rPr>
+          <w:color w:val="000000" w:themeColor="text1"/>
+        </w:rPr>
+        <w:t>________________</w:t>
+      </w:r>
+      <w:r>
+        <w:rPr>
+          <w:color w:val="000000" w:themeColor="text1"/>
+          <w:lang w:val="ru-BY"/>
+        </w:rPr>
+        <w:t>_______________</w:t>
+      </w:r>
     </w:p>
     <w:p>
       <w:pPr>
         <w:spacing w:line="23" w:lineRule="atLeast"/>
-      </w:pPr>
-    </w:p>
-    <w:p>
-      <w:pPr>
-        <w:pBdr>
-          <w:bottom w:val="single" w:sz="12" w:space="1" w:color="auto"/>
-        </w:pBdr>
+        <w:jc w:val="both"/>
+        <w:rPr>
+          <w:u w:val="single"/>
+          <w:lang w:val="ru-BY"/>
+        </w:rPr>
+      </w:pPr>
+      <w:r>
+        <w:rPr>
+          <w:u w:val="single"/>
+          <w:lang w:val="ru-BY"/>
+        </w:rPr>
+        <w:t xml:space="preserve">2.   </w:t>
+      </w:r>
+      <w:r>
+        <w:rPr>
+          <w:u w:val="single"/>
+          <w:lang w:val="ru-BY"/>
+        </w:rPr>
+        <w:t xml:space="preserve">Компонентный подход программирования во </w:t>
+      </w:r>
+      <w:proofErr w:type="spellStart"/>
+      <w:r>
+        <w:rPr>
+          <w:u w:val="single"/>
+          <w:lang w:val="ru-BY"/>
+        </w:rPr>
+        <w:t>front-end</w:t>
+      </w:r>
+      <w:proofErr w:type="spellEnd"/>
+      <w:r>
+        <w:rPr>
+          <w:u w:val="single"/>
+          <w:lang w:val="ru-BY"/>
+        </w:rPr>
+        <w:t xml:space="preserve">  _____________________________</w:t>
+      </w:r>
+    </w:p>
+    <w:p>
+      <w:pPr>
         <w:spacing w:line="23" w:lineRule="atLeast"/>
+        <w:jc w:val="both"/>
+        <w:rPr>
+          <w:u w:val="single"/>
+          <w:lang w:val="ru-BY"/>
+        </w:rPr>
+      </w:pPr>
+      <w:r>
+        <w:rPr>
+          <w:u w:val="single"/>
+          <w:lang w:val="ru-BY"/>
+        </w:rPr>
+        <w:t xml:space="preserve">3. </w:t>
+      </w:r>
+      <w:r>
+        <w:rPr>
+          <w:u w:val="single"/>
+          <w:lang w:val="ru-BY"/>
+        </w:rPr>
+        <w:t xml:space="preserve">Разработка </w:t>
+      </w:r>
+      <w:proofErr w:type="spellStart"/>
+      <w:r>
+        <w:rPr>
+          <w:u w:val="single"/>
+          <w:lang w:val="ru-BY"/>
+        </w:rPr>
+        <w:t>front-end</w:t>
+      </w:r>
+      <w:proofErr w:type="spellEnd"/>
+      <w:r>
+        <w:rPr>
+          <w:u w:val="single"/>
+          <w:lang w:val="ru-BY"/>
+        </w:rPr>
+        <w:t xml:space="preserve"> приложения управления автоматизированным тестированием проектов</w:t>
+      </w:r>
+    </w:p>
+    <w:p>
+      <w:pPr>
+        <w:spacing w:line="23" w:lineRule="atLeast"/>
+        <w:jc w:val="both"/>
+        <w:rPr>
+          <w:u w:val="single"/>
+          <w:lang w:val="ru-BY"/>
+        </w:rPr>
+      </w:pPr>
+    </w:p>
+    <w:p>
+      <w:pPr>
+        <w:spacing w:line="23" w:lineRule="atLeast"/>
+      </w:pPr>
+    </w:p>
+    <w:p>
+      <w:pPr>
+        <w:spacing w:line="23" w:lineRule="atLeast"/>
       </w:pPr>
       <w:r>
         <w:rPr>
@@ -1254,12 +1390,51 @@
     <w:p>
       <w:pPr>
         <w:spacing w:line="23" w:lineRule="atLeast"/>
-      </w:pPr>
+        <w:rPr>
+          <w:u w:val="single"/>
+        </w:rPr>
+      </w:pPr>
+      <w:r>
+        <w:rPr>
+          <w:u w:val="single"/>
+        </w:rPr>
+        <w:t xml:space="preserve">Использование графических материалов не предусмотрено     </w:t>
+      </w:r>
+      <w:r>
+        <w:rPr>
+          <w:u w:val="single"/>
+        </w:rPr>
+        <w:t xml:space="preserve">                                                    </w:t>
+      </w:r>
+      <w:proofErr w:type="gramStart"/>
+      <w:r>
+        <w:rPr>
+          <w:u w:val="single"/>
+        </w:rPr>
+        <w:t xml:space="preserve">  </w:t>
+      </w:r>
+      <w:r>
+        <w:rPr>
+          <w:sz w:val="2"/>
+          <w:szCs w:val="2"/>
+          <w:u w:val="single"/>
+        </w:rPr>
+        <w:t>.</w:t>
+      </w:r>
+      <w:proofErr w:type="gramEnd"/>
     </w:p>
     <w:p>
       <w:pPr>
         <w:spacing w:line="23" w:lineRule="atLeast"/>
         <w:rPr>
+          <w:b/>
+        </w:rPr>
+      </w:pPr>
+    </w:p>
+    <w:p>
+      <w:pPr>
+        <w:spacing w:line="23" w:lineRule="atLeast"/>
+        <w:rPr>
           <w:color w:val="000000" w:themeColor="text1"/>
         </w:rPr>
       </w:pPr>
@@ -1267,6 +1442,7 @@
         <w:rPr>
           <w:b/>
         </w:rPr>
+        <w:lastRenderedPageBreak/>
         <w:t>6</w:t>
       </w:r>
       <w:r>
@@ -1285,19 +1461,53 @@
         <w:rPr>
           <w:b/>
         </w:rPr>
-        <w:t>:</w:t>
-      </w:r>
-      <w:r>
-        <w:rPr>
-          <w:b/>
-        </w:rPr>
-        <w:t xml:space="preserve"> </w:t>
-      </w:r>
-      <w:r>
-        <w:rPr>
-          <w:color w:val="000000" w:themeColor="text1"/>
-        </w:rPr>
-        <w:t>_______________________________________________</w:t>
+        <w:t xml:space="preserve">: </w:t>
+      </w:r>
+      <w:r>
+        <w:rPr>
+          <w:u w:val="single"/>
+        </w:rPr>
+        <w:t xml:space="preserve">Материалы, опубликованные в открытой печати, о </w:t>
+      </w:r>
+      <w:r>
+        <w:rPr>
+          <w:u w:val="single"/>
+          <w:lang w:val="ru-BY"/>
+        </w:rPr>
+        <w:t xml:space="preserve">современных технологиях </w:t>
+      </w:r>
+      <w:r>
+        <w:rPr>
+          <w:u w:val="single"/>
+          <w:lang w:val="en-US"/>
+        </w:rPr>
+        <w:t xml:space="preserve">front-end </w:t>
+      </w:r>
+      <w:r>
+        <w:rPr>
+          <w:u w:val="single"/>
+        </w:rPr>
+        <w:t>разработки</w:t>
+      </w:r>
+      <w:r>
+        <w:rPr>
+          <w:u w:val="single"/>
+          <w:lang w:val="ru-BY"/>
+        </w:rPr>
+        <w:t xml:space="preserve"> и компонентно-ориентированному подходу в веб</w:t>
+      </w:r>
+      <w:r>
+        <w:rPr>
+          <w:u w:val="single"/>
+        </w:rPr>
+        <w:t>, учебники, справочные данные, предоставляемые разработчиками и сетью Интернет</w:t>
+      </w:r>
+      <w:r>
+        <w:rPr>
+          <w:u w:val="single"/>
+          <w:lang w:val="en-US"/>
+        </w:rPr>
+        <w:t>.</w:t>
       </w:r>
     </w:p>
     <w:p>
@@ -1382,7 +1592,6 @@
           <w:color w:val="000000"/>
           <w:lang w:eastAsia="en-US"/>
         </w:rPr>
-        <w:lastRenderedPageBreak/>
         <w:t>Дата выдачи задания</w:t>
       </w:r>
       <w:r>
@@ -1507,34 +1716,161 @@
     <w:p>
       <w:pPr>
         <w:rPr>
+          <w:u w:val="single"/>
+        </w:rPr>
+      </w:pPr>
+      <w:bookmarkStart w:id="1" w:name="_Hlk502747159"/>
+      <w:r>
+        <w:rPr>
+          <w:color w:val="000000"/>
+          <w:u w:val="single"/>
+        </w:rPr>
+        <w:t>Сокуренко Юрий Андреевич, к.т.н., доц.</w:t>
+      </w:r>
+      <w:bookmarkEnd w:id="1"/>
+      <w:r>
+        <w:rPr>
+          <w:szCs w:val="18"/>
+          <w:u w:val="single"/>
+        </w:rPr>
+        <w:t>________________</w:t>
+      </w:r>
+      <w:r>
+        <w:rPr>
+          <w:szCs w:val="18"/>
+          <w:u w:val="single"/>
+          <w:lang w:val="ru-BY"/>
+        </w:rPr>
+        <w:t>___</w:t>
+      </w:r>
+      <w:r>
+        <w:rPr>
           <w:rFonts w:eastAsia="Calibri"/>
           <w:color w:val="000000" w:themeColor="text1"/>
-          <w:u w:val="single"/>
-          <w:lang w:eastAsia="en-US"/>
-        </w:rPr>
-      </w:pPr>
+          <w:lang w:eastAsia="en-US"/>
+        </w:rPr>
+        <w:t xml:space="preserve">                      </w:t>
+      </w:r>
       <w:r>
         <w:rPr>
           <w:rFonts w:eastAsia="Calibri"/>
           <w:color w:val="000000" w:themeColor="text1"/>
-          <w:lang w:eastAsia="en-US"/>
-        </w:rPr>
-        <w:t>______________________________________________________</w:t>
+          <w:u w:val="single"/>
+          <w:lang w:eastAsia="en-US"/>
+        </w:rPr>
+        <w:t>_______________</w:t>
       </w:r>
       <w:r>
         <w:rPr>
           <w:rFonts w:eastAsia="Calibri"/>
           <w:color w:val="000000" w:themeColor="text1"/>
-          <w:lang w:eastAsia="en-US"/>
-        </w:rPr>
-        <w:t xml:space="preserve">                      </w:t>
-      </w:r>
-      <w:r>
-        <w:rPr>
-          <w:rFonts w:eastAsia="Calibri"/>
-          <w:lang w:eastAsia="en-US"/>
-        </w:rPr>
-        <w:t>_______________</w:t>
+          <w:u w:val="single"/>
+          <w:lang w:eastAsia="en-US"/>
+        </w:rPr>
+        <w:t xml:space="preserve">                </w:t>
+      </w:r>
+    </w:p>
+    <w:p>
+      <w:pPr>
+        <w:widowControl w:val="0"/>
+        <w:shd w:val="clear" w:color="auto" w:fill="FFFFFF"/>
+        <w:tabs>
+          <w:tab w:val="left" w:leader="underscore" w:pos="590"/>
+          <w:tab w:val="left" w:leader="underscore" w:pos="2405"/>
+          <w:tab w:val="left" w:leader="underscore" w:pos="3101"/>
+        </w:tabs>
+        <w:autoSpaceDE w:val="0"/>
+        <w:autoSpaceDN w:val="0"/>
+        <w:adjustRightInd w:val="0"/>
+        <w:rPr>
+          <w:rFonts w:eastAsia="Calibri"/>
+          <w:sz w:val="16"/>
+          <w:szCs w:val="22"/>
+          <w:lang w:eastAsia="en-US"/>
+        </w:rPr>
+      </w:pPr>
+      <w:r>
+        <w:rPr>
+          <w:rFonts w:eastAsia="Calibri"/>
+          <w:sz w:val="16"/>
+          <w:szCs w:val="22"/>
+          <w:lang w:eastAsia="en-US"/>
+        </w:rPr>
+        <w:t xml:space="preserve">                                         </w:t>
+      </w:r>
+      <w:r>
+        <w:rPr>
+          <w:rFonts w:eastAsia="Calibri"/>
+          <w:sz w:val="16"/>
+          <w:szCs w:val="22"/>
+          <w:lang w:eastAsia="en-US"/>
+        </w:rPr>
+        <w:t>(</w:t>
+      </w:r>
+      <w:proofErr w:type="gramStart"/>
+      <w:r>
+        <w:rPr>
+          <w:rFonts w:eastAsia="Calibri"/>
+          <w:sz w:val="16"/>
+          <w:szCs w:val="22"/>
+          <w:lang w:eastAsia="en-US"/>
+        </w:rPr>
+        <w:t>Фамилия  И.</w:t>
+      </w:r>
+      <w:proofErr w:type="gramEnd"/>
+      <w:r>
+        <w:rPr>
+          <w:rFonts w:eastAsia="Calibri"/>
+          <w:sz w:val="16"/>
+          <w:szCs w:val="22"/>
+          <w:lang w:eastAsia="en-US"/>
+        </w:rPr>
+        <w:t xml:space="preserve"> О., ученая степень, должность)</w:t>
+      </w:r>
+      <w:r>
+        <w:rPr>
+          <w:rFonts w:eastAsia="Calibri"/>
+          <w:sz w:val="16"/>
+          <w:szCs w:val="22"/>
+          <w:lang w:eastAsia="en-US"/>
+        </w:rPr>
+        <w:tab/>
+      </w:r>
+      <w:r>
+        <w:rPr>
+          <w:rFonts w:eastAsia="Calibri"/>
+          <w:sz w:val="16"/>
+          <w:szCs w:val="22"/>
+          <w:lang w:eastAsia="en-US"/>
+        </w:rPr>
+        <w:tab/>
+      </w:r>
+      <w:r>
+        <w:rPr>
+          <w:rFonts w:eastAsia="Calibri"/>
+          <w:sz w:val="16"/>
+          <w:szCs w:val="22"/>
+          <w:lang w:eastAsia="en-US"/>
+        </w:rPr>
+        <w:tab/>
+      </w:r>
+      <w:r>
+        <w:rPr>
+          <w:rFonts w:eastAsia="Calibri"/>
+          <w:sz w:val="16"/>
+          <w:szCs w:val="22"/>
+          <w:lang w:eastAsia="en-US"/>
+        </w:rPr>
+        <w:t xml:space="preserve">                                                  </w:t>
+      </w:r>
+      <w:r>
+        <w:rPr>
+          <w:rFonts w:eastAsia="Calibri"/>
+          <w:sz w:val="16"/>
+          <w:szCs w:val="22"/>
+          <w:lang w:eastAsia="en-US"/>
+        </w:rPr>
+        <w:t>(подпись)</w:t>
       </w:r>
     </w:p>
     <w:p>
@@ -1557,6 +1893,137 @@
           <w:lang w:eastAsia="en-US"/>
         </w:rPr>
       </w:pPr>
+    </w:p>
+    <w:p>
+      <w:pPr>
+        <w:widowControl w:val="0"/>
+        <w:shd w:val="clear" w:color="auto" w:fill="FFFFFF"/>
+        <w:tabs>
+          <w:tab w:val="left" w:leader="underscore" w:pos="2405"/>
+          <w:tab w:val="left" w:leader="underscore" w:pos="3101"/>
+        </w:tabs>
+        <w:autoSpaceDE w:val="0"/>
+        <w:autoSpaceDN w:val="0"/>
+        <w:adjustRightInd w:val="0"/>
+        <w:ind w:left="34"/>
+        <w:rPr>
+          <w:rFonts w:eastAsia="Calibri"/>
+          <w:lang w:eastAsia="en-US"/>
+        </w:rPr>
+      </w:pPr>
+      <w:r>
+        <w:rPr>
+          <w:rFonts w:eastAsia="Calibri"/>
+          <w:b/>
+          <w:lang w:eastAsia="en-US"/>
+        </w:rPr>
+        <w:t>Задание принял к исполнению:</w:t>
+      </w:r>
+      <w:r>
+        <w:rPr>
+          <w:rFonts w:eastAsia="Calibri"/>
+          <w:lang w:eastAsia="en-US"/>
+        </w:rPr>
+        <w:t xml:space="preserve"> </w:t>
+      </w:r>
+    </w:p>
+    <w:p>
+      <w:pPr>
+        <w:widowControl w:val="0"/>
+        <w:shd w:val="clear" w:color="auto" w:fill="FFFFFF"/>
+        <w:tabs>
+          <w:tab w:val="left" w:leader="underscore" w:pos="2405"/>
+          <w:tab w:val="left" w:leader="underscore" w:pos="3101"/>
+        </w:tabs>
+        <w:autoSpaceDE w:val="0"/>
+        <w:autoSpaceDN w:val="0"/>
+        <w:adjustRightInd w:val="0"/>
+        <w:ind w:left="34"/>
+        <w:rPr>
+          <w:rFonts w:eastAsia="Calibri"/>
+          <w:lang w:eastAsia="en-US"/>
+        </w:rPr>
+      </w:pPr>
+      <w:r>
+        <w:rPr>
+          <w:rFonts w:eastAsia="Calibri"/>
+          <w:u w:val="single"/>
+          <w:lang w:eastAsia="en-US"/>
+        </w:rPr>
+        <w:t xml:space="preserve">     </w:t>
+      </w:r>
+      <w:bookmarkStart w:id="2" w:name="_Hlk502747172"/>
+      <w:r>
+        <w:rPr>
+          <w:u w:val="single"/>
+        </w:rPr>
+        <w:t>Кузменков Анатолий Сергеевич</w:t>
+      </w:r>
+      <w:bookmarkEnd w:id="2"/>
+      <w:r>
+        <w:rPr>
+          <w:u w:val="single"/>
+        </w:rPr>
+        <w:t>__</w:t>
+      </w:r>
+      <w:r>
+        <w:t>_____________________</w:t>
+      </w:r>
+      <w:r>
+        <w:t xml:space="preserve">                       </w:t>
+      </w:r>
+      <w:r>
+        <w:t>_______________</w:t>
+      </w:r>
+      <w:r>
+        <w:t xml:space="preserve">                  </w:t>
+      </w:r>
+      <w:r>
+        <w:rPr>
+          <w:color w:val="FF0000"/>
+        </w:rPr>
+        <w:t xml:space="preserve">      </w:t>
+      </w:r>
+      <w:r>
+        <w:rPr>
+          <w:rFonts w:eastAsia="Calibri"/>
+          <w:color w:val="FF0000"/>
+          <w:lang w:eastAsia="en-US"/>
+        </w:rPr>
+        <w:t xml:space="preserve">                                                                                                </w:t>
+      </w:r>
+      <w:proofErr w:type="gramStart"/>
+      <w:r>
+        <w:rPr>
+          <w:rFonts w:eastAsia="Calibri"/>
+          <w:color w:val="FF0000"/>
+          <w:lang w:eastAsia="en-US"/>
+        </w:rPr>
+        <w:t xml:space="preserve">  </w:t>
+      </w:r>
+      <w:r>
+        <w:rPr>
+          <w:rFonts w:eastAsia="Calibri"/>
+          <w:sz w:val="2"/>
+          <w:szCs w:val="2"/>
+          <w:lang w:eastAsia="en-US"/>
+        </w:rPr>
+        <w:t>.</w:t>
+      </w:r>
+      <w:proofErr w:type="gramEnd"/>
+    </w:p>
+    <w:p>
+      <w:pPr>
+        <w:widowControl w:val="0"/>
+        <w:shd w:val="clear" w:color="auto" w:fill="FFFFFF"/>
+        <w:tabs>
+          <w:tab w:val="left" w:leader="underscore" w:pos="2405"/>
+          <w:tab w:val="left" w:leader="underscore" w:pos="3101"/>
+        </w:tabs>
+        <w:autoSpaceDE w:val="0"/>
+        <w:autoSpaceDN w:val="0"/>
+        <w:adjustRightInd w:val="0"/>
+      </w:pPr>
       <w:r>
         <w:rPr>
           <w:rFonts w:eastAsia="Calibri"/>
@@ -1564,7 +2031,7 @@
           <w:szCs w:val="22"/>
           <w:lang w:eastAsia="en-US"/>
         </w:rPr>
-        <w:t xml:space="preserve"> </w:t>
+        <w:t xml:space="preserve">                                                      </w:t>
       </w:r>
       <w:r>
         <w:rPr>
@@ -1573,8 +2040,9 @@
           <w:szCs w:val="22"/>
           <w:lang w:eastAsia="en-US"/>
         </w:rPr>
-        <w:t>(Фамилия  И. О., ученая степень, должность)</w:t>
-      </w:r>
+        <w:t xml:space="preserve">(ФИО магистранта, </w:t>
+      </w:r>
+      <w:proofErr w:type="gramStart"/>
       <w:r>
         <w:rPr>
           <w:rFonts w:eastAsia="Calibri"/>
@@ -1582,7 +2050,7 @@
           <w:szCs w:val="22"/>
           <w:lang w:eastAsia="en-US"/>
         </w:rPr>
-        <w:tab/>
+        <w:t>подпись)</w:t>
       </w:r>
       <w:r>
         <w:rPr>
@@ -1591,8 +2059,9 @@
           <w:szCs w:val="22"/>
           <w:lang w:eastAsia="en-US"/>
         </w:rPr>
-        <w:tab/>
-      </w:r>
+        <w:t xml:space="preserve">   </w:t>
+      </w:r>
+      <w:proofErr w:type="gramEnd"/>
       <w:r>
         <w:rPr>
           <w:rFonts w:eastAsia="Calibri"/>
@@ -1600,34 +2069,7 @@
           <w:szCs w:val="22"/>
           <w:lang w:eastAsia="en-US"/>
         </w:rPr>
-        <w:tab/>
-      </w:r>
-      <w:r>
-        <w:rPr>
-          <w:rFonts w:eastAsia="Calibri"/>
-          <w:sz w:val="16"/>
-          <w:szCs w:val="22"/>
-          <w:lang w:eastAsia="en-US"/>
-        </w:rPr>
-        <w:t xml:space="preserve">                            </w:t>
-      </w:r>
-      <w:r>
-        <w:rPr>
-          <w:rFonts w:eastAsia="Calibri"/>
-          <w:sz w:val="16"/>
-          <w:szCs w:val="22"/>
-          <w:lang w:eastAsia="en-US"/>
-        </w:rPr>
-        <w:t xml:space="preserve">                                                     </w:t>
-      </w:r>
-      <w:r>
-        <w:rPr>
-          <w:rFonts w:eastAsia="Calibri"/>
-          <w:sz w:val="16"/>
-          <w:szCs w:val="22"/>
-          <w:lang w:eastAsia="en-US"/>
-        </w:rPr>
-        <w:t xml:space="preserve"> </w:t>
+        <w:t xml:space="preserve">                                                                                                      </w:t>
       </w:r>
       <w:r>
         <w:rPr>
@@ -1652,12 +2094,6 @@
         <w:autoSpaceDN w:val="0"/>
         <w:adjustRightInd w:val="0"/>
         <w:ind w:left="34"/>
-        <w:rPr>
-          <w:rFonts w:eastAsia="Calibri"/>
-          <w:sz w:val="16"/>
-          <w:szCs w:val="22"/>
-          <w:lang w:eastAsia="en-US"/>
-        </w:rPr>
       </w:pPr>
     </w:p>
     <w:p>
@@ -1665,6 +2101,7 @@
         <w:widowControl w:val="0"/>
         <w:shd w:val="clear" w:color="auto" w:fill="FFFFFF"/>
         <w:tabs>
+          <w:tab w:val="left" w:leader="underscore" w:pos="590"/>
           <w:tab w:val="left" w:leader="underscore" w:pos="2405"/>
           <w:tab w:val="left" w:leader="underscore" w:pos="3101"/>
         </w:tabs>
@@ -1672,111 +2109,9 @@
         <w:autoSpaceDN w:val="0"/>
         <w:adjustRightInd w:val="0"/>
         <w:ind w:left="34"/>
-        <w:rPr>
-          <w:rFonts w:eastAsia="Calibri"/>
-          <w:lang w:eastAsia="en-US"/>
-        </w:rPr>
-      </w:pPr>
-      <w:r>
-        <w:rPr>
-          <w:rFonts w:eastAsia="Calibri"/>
-          <w:b/>
-          <w:lang w:eastAsia="en-US"/>
-        </w:rPr>
-        <w:t>Задание принял к исполнению:</w:t>
-      </w:r>
-      <w:r>
-        <w:rPr>
-          <w:rFonts w:eastAsia="Calibri"/>
-          <w:lang w:eastAsia="en-US"/>
-        </w:rPr>
-        <w:t xml:space="preserve"> </w:t>
-      </w:r>
-    </w:p>
-    <w:p>
-      <w:pPr>
-        <w:widowControl w:val="0"/>
-        <w:shd w:val="clear" w:color="auto" w:fill="FFFFFF"/>
-        <w:tabs>
-          <w:tab w:val="left" w:leader="underscore" w:pos="2405"/>
-          <w:tab w:val="left" w:leader="underscore" w:pos="3101"/>
-        </w:tabs>
-        <w:autoSpaceDE w:val="0"/>
-        <w:autoSpaceDN w:val="0"/>
-        <w:adjustRightInd w:val="0"/>
-        <w:ind w:left="34"/>
-        <w:rPr>
-          <w:rFonts w:eastAsia="Calibri"/>
-          <w:lang w:eastAsia="en-US"/>
-        </w:rPr>
-      </w:pPr>
-      <w:r>
-        <w:t>_____________________________________________________</w:t>
-      </w:r>
-      <w:r>
-        <w:t xml:space="preserve">                       </w:t>
-      </w:r>
-      <w:r>
-        <w:t>_______________</w:t>
-      </w:r>
-      <w:r>
-        <w:t xml:space="preserve">                  </w:t>
-      </w:r>
-      <w:r>
-        <w:rPr>
-          <w:color w:val="FF0000"/>
-        </w:rPr>
-        <w:t xml:space="preserve">      </w:t>
-      </w:r>
-      <w:r>
-        <w:rPr>
-          <w:rFonts w:eastAsia="Calibri"/>
-          <w:color w:val="FF0000"/>
-          <w:lang w:eastAsia="en-US"/>
-        </w:rPr>
-        <w:t xml:space="preserve">                                                                                                  </w:t>
-      </w:r>
-      <w:r>
-        <w:rPr>
-          <w:rFonts w:eastAsia="Calibri"/>
-          <w:sz w:val="2"/>
-          <w:szCs w:val="2"/>
-          <w:lang w:eastAsia="en-US"/>
-        </w:rPr>
-        <w:t>.</w:t>
-      </w:r>
-    </w:p>
-    <w:p>
-      <w:pPr>
-        <w:widowControl w:val="0"/>
-        <w:shd w:val="clear" w:color="auto" w:fill="FFFFFF"/>
-        <w:tabs>
-          <w:tab w:val="left" w:leader="underscore" w:pos="2405"/>
-          <w:tab w:val="left" w:leader="underscore" w:pos="3101"/>
-        </w:tabs>
-        <w:autoSpaceDE w:val="0"/>
-        <w:autoSpaceDN w:val="0"/>
-        <w:adjustRightInd w:val="0"/>
-        <w:ind w:left="34"/>
-      </w:pPr>
-      <w:r>
-        <w:rPr>
-          <w:rFonts w:eastAsia="Calibri"/>
-          <w:sz w:val="16"/>
-          <w:szCs w:val="22"/>
-          <w:lang w:eastAsia="en-US"/>
-        </w:rPr>
-        <w:t xml:space="preserve">          </w:t>
-      </w:r>
-      <w:r>
-        <w:rPr>
-          <w:rFonts w:eastAsia="Calibri"/>
-          <w:sz w:val="16"/>
-          <w:szCs w:val="22"/>
-          <w:lang w:eastAsia="en-US"/>
-        </w:rPr>
-        <w:t>(ФИО магистранта, подпись)</w:t>
-      </w:r>
+      </w:pPr>
+      <w:bookmarkStart w:id="3" w:name="_GoBack"/>
+      <w:bookmarkEnd w:id="3"/>
     </w:p>
     <w:sectPr>
       <w:headerReference w:type="default" r:id="rId7"/>
@@ -2046,7 +2381,7 @@
     <w:lsdException w:name="Table Web 2" w:semiHidden="1" w:unhideWhenUsed="1"/>
     <w:lsdException w:name="Table Web 3" w:semiHidden="1" w:unhideWhenUsed="1"/>
     <w:lsdException w:name="Balloon Text" w:semiHidden="1" w:unhideWhenUsed="1"/>
-    <w:lsdException w:name="Table Grid" w:semiHidden="1" w:uiPriority="59" w:unhideWhenUsed="1"/>
+    <w:lsdException w:name="Table Grid" w:uiPriority="59"/>
     <w:lsdException w:name="Table Theme" w:semiHidden="1" w:unhideWhenUsed="1"/>
     <w:lsdException w:name="Placeholder Text" w:semiHidden="1"/>
     <w:lsdException w:name="No Spacing" w:uiPriority="1" w:qFormat="1"/>
@@ -2755,7 +3090,7 @@
 </file>
 
 <file path=customXml/itemProps1.xml><?xml version="1.0" encoding="utf-8"?>
-<ds:datastoreItem xmlns:ds="http://schemas.openxmlformats.org/officeDocument/2006/customXml" ds:itemID="{D39CCE8A-5912-4453-87F0-9B7B2E8F2D85}">
+<ds:datastoreItem xmlns:ds="http://schemas.openxmlformats.org/officeDocument/2006/customXml" ds:itemID="{F753F025-8D16-4D3B-A26B-4BD8CCEC4187}">
   <ds:schemaRefs>
     <ds:schemaRef ds:uri="http://schemas.openxmlformats.org/officeDocument/2006/bibliography"/>
   </ds:schemaRefs>

</xml_diff>